<commit_message>
Add operations/departments structure table to stakeholder report
</commit_message>
<xml_diff>
--- a/CCL_English_Assessment_Report.docx
+++ b/CCL_English_Assessment_Report.docx
@@ -101,6 +101,757 @@
           <w:color w:val="000000"/>
         </w:rPr>
         <w:t>Fully Functional &amp; Production-Ready</w:t>
+      </w:r>
+    </w:p>
+    <w:p/>
+    <w:p>
+      <w:pPr>
+        <w:pStyle w:val="Heading1"/>
+      </w:pPr>
+      <w:r>
+        <w:rPr>
+          <w:b/>
+          <w:color w:val="007AFF"/>
+        </w:rPr>
+        <w:t>Operations and Departments Structure</w:t>
+      </w:r>
+    </w:p>
+    <w:p>
+      <w:r>
+        <w:rPr>
+          <w:b w:val="0"/>
+          <w:color w:val="000000"/>
+        </w:rPr>
+        <w:t>The platform supports three operational divisions with department-specific scenarios:</w:t>
+      </w:r>
+    </w:p>
+    <w:p/>
+    <w:tbl>
+      <w:tblPr>
+        <w:tblStyle w:val="LightGrid-Accent1"/>
+        <w:tblW w:type="auto" w:w="0"/>
+        <w:tblLook w:firstColumn="1" w:firstRow="1" w:lastColumn="0" w:lastRow="0" w:noHBand="0" w:noVBand="1" w:val="04A0"/>
+      </w:tblPr>
+      <w:tblGrid>
+        <w:gridCol w:w="2160"/>
+        <w:gridCol w:w="2160"/>
+        <w:gridCol w:w="2160"/>
+        <w:gridCol w:w="2160"/>
+      </w:tblGrid>
+      <w:tr>
+        <w:tc>
+          <w:tcPr>
+            <w:tcW w:type="dxa" w:w="2160"/>
+            <w:shd w:fill="007AFF"/>
+          </w:tcPr>
+          <w:p>
+            <w:r>
+              <w:rPr>
+                <w:b/>
+                <w:color w:val="FFFFFF"/>
+                <w:sz w:val="22"/>
+              </w:rPr>
+              <w:t>Operation</w:t>
+            </w:r>
+          </w:p>
+        </w:tc>
+        <w:tc>
+          <w:tcPr>
+            <w:tcW w:type="dxa" w:w="2160"/>
+            <w:shd w:fill="007AFF"/>
+          </w:tcPr>
+          <w:p>
+            <w:r>
+              <w:rPr>
+                <w:b/>
+                <w:color w:val="FFFFFF"/>
+                <w:sz w:val="22"/>
+              </w:rPr>
+              <w:t>Department</w:t>
+            </w:r>
+          </w:p>
+        </w:tc>
+        <w:tc>
+          <w:tcPr>
+            <w:tcW w:type="dxa" w:w="2160"/>
+            <w:shd w:fill="007AFF"/>
+          </w:tcPr>
+          <w:p>
+            <w:r>
+              <w:rPr>
+                <w:b/>
+                <w:color w:val="FFFFFF"/>
+                <w:sz w:val="22"/>
+              </w:rPr>
+              <w:t>Scenarios</w:t>
+            </w:r>
+          </w:p>
+        </w:tc>
+        <w:tc>
+          <w:tcPr>
+            <w:tcW w:type="dxa" w:w="2160"/>
+            <w:shd w:fill="007AFF"/>
+          </w:tcPr>
+          <w:p>
+            <w:r>
+              <w:rPr>
+                <w:b/>
+                <w:color w:val="FFFFFF"/>
+                <w:sz w:val="22"/>
+              </w:rPr>
+              <w:t>Questions in Bank</w:t>
+            </w:r>
+          </w:p>
+        </w:tc>
+      </w:tr>
+      <w:tr>
+        <w:tc>
+          <w:tcPr>
+            <w:tcW w:type="dxa" w:w="2160"/>
+            <w:shd w:fill="FFE5B4"/>
+          </w:tcPr>
+          <w:p>
+            <w:r>
+              <w:rPr>
+                <w:b/>
+              </w:rPr>
+              <w:t>HOTEL OPERATIONS</w:t>
+            </w:r>
+          </w:p>
+        </w:tc>
+        <w:tc>
+          <w:tcPr>
+            <w:tcW w:type="dxa" w:w="2160"/>
+          </w:tcPr>
+          <w:p>
+            <w:r>
+              <w:t>AUX SERV</w:t>
+            </w:r>
+          </w:p>
+        </w:tc>
+        <w:tc>
+          <w:tcPr>
+            <w:tcW w:type="dxa" w:w="2160"/>
+          </w:tcPr>
+          <w:p>
+            <w:r>
+              <w:t>3</w:t>
+            </w:r>
+          </w:p>
+        </w:tc>
+        <w:tc>
+          <w:tcPr>
+            <w:tcW w:type="dxa" w:w="2160"/>
+          </w:tcPr>
+          <w:p>
+            <w:r>
+              <w:t>21</w:t>
+            </w:r>
+          </w:p>
+        </w:tc>
+      </w:tr>
+      <w:tr>
+        <w:tc>
+          <w:tcPr>
+            <w:tcW w:type="dxa" w:w="2160"/>
+          </w:tcPr>
+          <w:p/>
+        </w:tc>
+        <w:tc>
+          <w:tcPr>
+            <w:tcW w:type="dxa" w:w="2160"/>
+          </w:tcPr>
+          <w:p>
+            <w:r>
+              <w:t>BEVERAGE GUEST SERV</w:t>
+            </w:r>
+          </w:p>
+        </w:tc>
+        <w:tc>
+          <w:tcPr>
+            <w:tcW w:type="dxa" w:w="2160"/>
+          </w:tcPr>
+          <w:p>
+            <w:r>
+              <w:t>3</w:t>
+            </w:r>
+          </w:p>
+        </w:tc>
+        <w:tc>
+          <w:tcPr>
+            <w:tcW w:type="dxa" w:w="2160"/>
+          </w:tcPr>
+          <w:p>
+            <w:r>
+              <w:t>21</w:t>
+            </w:r>
+          </w:p>
+        </w:tc>
+      </w:tr>
+      <w:tr>
+        <w:tc>
+          <w:tcPr>
+            <w:tcW w:type="dxa" w:w="2160"/>
+          </w:tcPr>
+          <w:p/>
+        </w:tc>
+        <w:tc>
+          <w:tcPr>
+            <w:tcW w:type="dxa" w:w="2160"/>
+          </w:tcPr>
+          <w:p>
+            <w:r>
+              <w:t>CULINARY ARTS</w:t>
+            </w:r>
+          </w:p>
+        </w:tc>
+        <w:tc>
+          <w:tcPr>
+            <w:tcW w:type="dxa" w:w="2160"/>
+          </w:tcPr>
+          <w:p>
+            <w:r>
+              <w:t>3</w:t>
+            </w:r>
+          </w:p>
+        </w:tc>
+        <w:tc>
+          <w:tcPr>
+            <w:tcW w:type="dxa" w:w="2160"/>
+          </w:tcPr>
+          <w:p>
+            <w:r>
+              <w:t>21</w:t>
+            </w:r>
+          </w:p>
+        </w:tc>
+      </w:tr>
+      <w:tr>
+        <w:tc>
+          <w:tcPr>
+            <w:tcW w:type="dxa" w:w="2160"/>
+          </w:tcPr>
+          <w:p/>
+        </w:tc>
+        <w:tc>
+          <w:tcPr>
+            <w:tcW w:type="dxa" w:w="2160"/>
+          </w:tcPr>
+          <w:p>
+            <w:r>
+              <w:t>GUEST SERVICES</w:t>
+            </w:r>
+          </w:p>
+        </w:tc>
+        <w:tc>
+          <w:tcPr>
+            <w:tcW w:type="dxa" w:w="2160"/>
+          </w:tcPr>
+          <w:p>
+            <w:r>
+              <w:t>3</w:t>
+            </w:r>
+          </w:p>
+        </w:tc>
+        <w:tc>
+          <w:tcPr>
+            <w:tcW w:type="dxa" w:w="2160"/>
+          </w:tcPr>
+          <w:p>
+            <w:r>
+              <w:t>21</w:t>
+            </w:r>
+          </w:p>
+        </w:tc>
+      </w:tr>
+      <w:tr>
+        <w:tc>
+          <w:tcPr>
+            <w:tcW w:type="dxa" w:w="2160"/>
+          </w:tcPr>
+          <w:p/>
+        </w:tc>
+        <w:tc>
+          <w:tcPr>
+            <w:tcW w:type="dxa" w:w="2160"/>
+          </w:tcPr>
+          <w:p>
+            <w:r>
+              <w:t>HOUSEKEEPING</w:t>
+            </w:r>
+          </w:p>
+        </w:tc>
+        <w:tc>
+          <w:tcPr>
+            <w:tcW w:type="dxa" w:w="2160"/>
+          </w:tcPr>
+          <w:p>
+            <w:r>
+              <w:t>3</w:t>
+            </w:r>
+          </w:p>
+        </w:tc>
+        <w:tc>
+          <w:tcPr>
+            <w:tcW w:type="dxa" w:w="2160"/>
+          </w:tcPr>
+          <w:p>
+            <w:r>
+              <w:t>21</w:t>
+            </w:r>
+          </w:p>
+        </w:tc>
+      </w:tr>
+      <w:tr>
+        <w:tc>
+          <w:tcPr>
+            <w:tcW w:type="dxa" w:w="2160"/>
+          </w:tcPr>
+          <w:p/>
+        </w:tc>
+        <w:tc>
+          <w:tcPr>
+            <w:tcW w:type="dxa" w:w="2160"/>
+          </w:tcPr>
+          <w:p>
+            <w:r>
+              <w:t>LAUNDRY</w:t>
+            </w:r>
+          </w:p>
+        </w:tc>
+        <w:tc>
+          <w:tcPr>
+            <w:tcW w:type="dxa" w:w="2160"/>
+          </w:tcPr>
+          <w:p>
+            <w:r>
+              <w:t>3</w:t>
+            </w:r>
+          </w:p>
+        </w:tc>
+        <w:tc>
+          <w:tcPr>
+            <w:tcW w:type="dxa" w:w="2160"/>
+          </w:tcPr>
+          <w:p>
+            <w:r>
+              <w:t>21</w:t>
+            </w:r>
+          </w:p>
+        </w:tc>
+      </w:tr>
+      <w:tr>
+        <w:tc>
+          <w:tcPr>
+            <w:tcW w:type="dxa" w:w="2160"/>
+          </w:tcPr>
+          <w:p/>
+        </w:tc>
+        <w:tc>
+          <w:tcPr>
+            <w:tcW w:type="dxa" w:w="2160"/>
+          </w:tcPr>
+          <w:p>
+            <w:r>
+              <w:t>PHOTO</w:t>
+            </w:r>
+          </w:p>
+        </w:tc>
+        <w:tc>
+          <w:tcPr>
+            <w:tcW w:type="dxa" w:w="2160"/>
+          </w:tcPr>
+          <w:p>
+            <w:r>
+              <w:t>3</w:t>
+            </w:r>
+          </w:p>
+        </w:tc>
+        <w:tc>
+          <w:tcPr>
+            <w:tcW w:type="dxa" w:w="2160"/>
+          </w:tcPr>
+          <w:p>
+            <w:r>
+              <w:t>21</w:t>
+            </w:r>
+          </w:p>
+        </w:tc>
+      </w:tr>
+      <w:tr>
+        <w:tc>
+          <w:tcPr>
+            <w:tcW w:type="dxa" w:w="2160"/>
+          </w:tcPr>
+          <w:p/>
+        </w:tc>
+        <w:tc>
+          <w:tcPr>
+            <w:tcW w:type="dxa" w:w="2160"/>
+          </w:tcPr>
+          <w:p>
+            <w:r>
+              <w:t>PROVISIONS</w:t>
+            </w:r>
+          </w:p>
+        </w:tc>
+        <w:tc>
+          <w:tcPr>
+            <w:tcW w:type="dxa" w:w="2160"/>
+          </w:tcPr>
+          <w:p>
+            <w:r>
+              <w:t>3</w:t>
+            </w:r>
+          </w:p>
+        </w:tc>
+        <w:tc>
+          <w:tcPr>
+            <w:tcW w:type="dxa" w:w="2160"/>
+          </w:tcPr>
+          <w:p>
+            <w:r>
+              <w:t>21</w:t>
+            </w:r>
+          </w:p>
+        </w:tc>
+      </w:tr>
+      <w:tr>
+        <w:tc>
+          <w:tcPr>
+            <w:tcW w:type="dxa" w:w="2160"/>
+          </w:tcPr>
+          <w:p/>
+        </w:tc>
+        <w:tc>
+          <w:tcPr>
+            <w:tcW w:type="dxa" w:w="2160"/>
+          </w:tcPr>
+          <w:p>
+            <w:r>
+              <w:t>REST. SERVICE</w:t>
+            </w:r>
+          </w:p>
+        </w:tc>
+        <w:tc>
+          <w:tcPr>
+            <w:tcW w:type="dxa" w:w="2160"/>
+          </w:tcPr>
+          <w:p>
+            <w:r>
+              <w:t>3</w:t>
+            </w:r>
+          </w:p>
+        </w:tc>
+        <w:tc>
+          <w:tcPr>
+            <w:tcW w:type="dxa" w:w="2160"/>
+          </w:tcPr>
+          <w:p>
+            <w:r>
+              <w:t>21</w:t>
+            </w:r>
+          </w:p>
+        </w:tc>
+      </w:tr>
+      <w:tr>
+        <w:tc>
+          <w:tcPr>
+            <w:tcW w:type="dxa" w:w="2160"/>
+          </w:tcPr>
+          <w:p/>
+        </w:tc>
+        <w:tc>
+          <w:tcPr>
+            <w:tcW w:type="dxa" w:w="2160"/>
+          </w:tcPr>
+          <w:p>
+            <w:r>
+              <w:t>SHORE EXCURS</w:t>
+            </w:r>
+          </w:p>
+        </w:tc>
+        <w:tc>
+          <w:tcPr>
+            <w:tcW w:type="dxa" w:w="2160"/>
+          </w:tcPr>
+          <w:p>
+            <w:r>
+              <w:t>3</w:t>
+            </w:r>
+          </w:p>
+        </w:tc>
+        <w:tc>
+          <w:tcPr>
+            <w:tcW w:type="dxa" w:w="2160"/>
+          </w:tcPr>
+          <w:p>
+            <w:r>
+              <w:t>21</w:t>
+            </w:r>
+          </w:p>
+        </w:tc>
+      </w:tr>
+      <w:tr>
+        <w:tc>
+          <w:tcPr>
+            <w:tcW w:type="dxa" w:w="2160"/>
+            <w:shd w:fill="B4D7FF"/>
+          </w:tcPr>
+          <w:p>
+            <w:r>
+              <w:rPr>
+                <w:b/>
+              </w:rPr>
+              <w:t>MARINE OPERATIONS</w:t>
+            </w:r>
+          </w:p>
+        </w:tc>
+        <w:tc>
+          <w:tcPr>
+            <w:tcW w:type="dxa" w:w="2160"/>
+          </w:tcPr>
+          <w:p>
+            <w:r>
+              <w:t>Deck</w:t>
+            </w:r>
+          </w:p>
+        </w:tc>
+        <w:tc>
+          <w:tcPr>
+            <w:tcW w:type="dxa" w:w="2160"/>
+          </w:tcPr>
+          <w:p>
+            <w:r>
+              <w:t>3</w:t>
+            </w:r>
+          </w:p>
+        </w:tc>
+        <w:tc>
+          <w:tcPr>
+            <w:tcW w:type="dxa" w:w="2160"/>
+          </w:tcPr>
+          <w:p>
+            <w:r>
+              <w:t>21</w:t>
+            </w:r>
+          </w:p>
+        </w:tc>
+      </w:tr>
+      <w:tr>
+        <w:tc>
+          <w:tcPr>
+            <w:tcW w:type="dxa" w:w="2160"/>
+          </w:tcPr>
+          <w:p/>
+        </w:tc>
+        <w:tc>
+          <w:tcPr>
+            <w:tcW w:type="dxa" w:w="2160"/>
+          </w:tcPr>
+          <w:p>
+            <w:r>
+              <w:t>Engine</w:t>
+            </w:r>
+          </w:p>
+        </w:tc>
+        <w:tc>
+          <w:tcPr>
+            <w:tcW w:type="dxa" w:w="2160"/>
+          </w:tcPr>
+          <w:p>
+            <w:r>
+              <w:t>3</w:t>
+            </w:r>
+          </w:p>
+        </w:tc>
+        <w:tc>
+          <w:tcPr>
+            <w:tcW w:type="dxa" w:w="2160"/>
+          </w:tcPr>
+          <w:p>
+            <w:r>
+              <w:t>21</w:t>
+            </w:r>
+          </w:p>
+        </w:tc>
+      </w:tr>
+      <w:tr>
+        <w:tc>
+          <w:tcPr>
+            <w:tcW w:type="dxa" w:w="2160"/>
+          </w:tcPr>
+          <w:p/>
+        </w:tc>
+        <w:tc>
+          <w:tcPr>
+            <w:tcW w:type="dxa" w:w="2160"/>
+          </w:tcPr>
+          <w:p>
+            <w:r>
+              <w:t>Security Services</w:t>
+            </w:r>
+          </w:p>
+        </w:tc>
+        <w:tc>
+          <w:tcPr>
+            <w:tcW w:type="dxa" w:w="2160"/>
+          </w:tcPr>
+          <w:p>
+            <w:r>
+              <w:t>3</w:t>
+            </w:r>
+          </w:p>
+        </w:tc>
+        <w:tc>
+          <w:tcPr>
+            <w:tcW w:type="dxa" w:w="2160"/>
+          </w:tcPr>
+          <w:p>
+            <w:r>
+              <w:t>21</w:t>
+            </w:r>
+          </w:p>
+        </w:tc>
+      </w:tr>
+      <w:tr>
+        <w:tc>
+          <w:tcPr>
+            <w:tcW w:type="dxa" w:w="2160"/>
+            <w:shd w:fill="FFB4B4"/>
+          </w:tcPr>
+          <w:p>
+            <w:r>
+              <w:rPr>
+                <w:b/>
+              </w:rPr>
+              <w:t>CASINO OPERATIONS</w:t>
+            </w:r>
+          </w:p>
+        </w:tc>
+        <w:tc>
+          <w:tcPr>
+            <w:tcW w:type="dxa" w:w="2160"/>
+          </w:tcPr>
+          <w:p>
+            <w:r>
+              <w:t>Table Games</w:t>
+            </w:r>
+          </w:p>
+        </w:tc>
+        <w:tc>
+          <w:tcPr>
+            <w:tcW w:type="dxa" w:w="2160"/>
+          </w:tcPr>
+          <w:p>
+            <w:r>
+              <w:t>3</w:t>
+            </w:r>
+          </w:p>
+        </w:tc>
+        <w:tc>
+          <w:tcPr>
+            <w:tcW w:type="dxa" w:w="2160"/>
+          </w:tcPr>
+          <w:p>
+            <w:r>
+              <w:t>21</w:t>
+            </w:r>
+          </w:p>
+        </w:tc>
+      </w:tr>
+      <w:tr>
+        <w:tc>
+          <w:tcPr>
+            <w:tcW w:type="dxa" w:w="2160"/>
+          </w:tcPr>
+          <w:p/>
+        </w:tc>
+        <w:tc>
+          <w:tcPr>
+            <w:tcW w:type="dxa" w:w="2160"/>
+          </w:tcPr>
+          <w:p>
+            <w:r>
+              <w:t>Slot Machines</w:t>
+            </w:r>
+          </w:p>
+        </w:tc>
+        <w:tc>
+          <w:tcPr>
+            <w:tcW w:type="dxa" w:w="2160"/>
+          </w:tcPr>
+          <w:p>
+            <w:r>
+              <w:t>3</w:t>
+            </w:r>
+          </w:p>
+        </w:tc>
+        <w:tc>
+          <w:tcPr>
+            <w:tcW w:type="dxa" w:w="2160"/>
+          </w:tcPr>
+          <w:p>
+            <w:r>
+              <w:t>21</w:t>
+            </w:r>
+          </w:p>
+        </w:tc>
+      </w:tr>
+      <w:tr>
+        <w:tc>
+          <w:tcPr>
+            <w:tcW w:type="dxa" w:w="2160"/>
+          </w:tcPr>
+          <w:p/>
+        </w:tc>
+        <w:tc>
+          <w:tcPr>
+            <w:tcW w:type="dxa" w:w="2160"/>
+          </w:tcPr>
+          <w:p>
+            <w:r>
+              <w:t>Casino Services</w:t>
+            </w:r>
+          </w:p>
+        </w:tc>
+        <w:tc>
+          <w:tcPr>
+            <w:tcW w:type="dxa" w:w="2160"/>
+          </w:tcPr>
+          <w:p>
+            <w:r>
+              <w:t>3</w:t>
+            </w:r>
+          </w:p>
+        </w:tc>
+        <w:tc>
+          <w:tcPr>
+            <w:tcW w:type="dxa" w:w="2160"/>
+          </w:tcPr>
+          <w:p>
+            <w:r>
+              <w:t>21</w:t>
+            </w:r>
+          </w:p>
+        </w:tc>
+      </w:tr>
+    </w:tbl>
+    <w:p/>
+    <w:p>
+      <w:r>
+        <w:rPr>
+          <w:b/>
+          <w:color w:val="000000"/>
+        </w:rPr>
+        <w:t xml:space="preserve">Total Coverage: </w:t>
+      </w:r>
+      <w:r>
+        <w:rPr>
+          <w:b/>
+          <w:color w:val="34C759"/>
+        </w:rPr>
+        <w:t>3 Operations | 16 Departments | 48 Scenarios | 21 Questions per Assessment</w:t>
       </w:r>
     </w:p>
     <w:p/>
@@ -636,7 +1387,7 @@
         <w:pStyle w:val="ListBullet"/>
       </w:pPr>
       <w:r>
-        <w:t>Hotel Operations - 10 departments (Guest Services, Housekeeping, Culinary, etc.)</w:t>
+        <w:t>Hotel Operations - 10 departments (AUX SERV, Beverage, Culinary, Guest Services, Housekeeping, Laundry, Photo, Provisions, Restaurant, Shore Excursions)</w:t>
       </w:r>
     </w:p>
     <w:p>

</xml_diff>

<commit_message>
Add real-time anti-cheating JavaScript tracking
Frontend Detection (question.html):
- Added tab switch detection using visibilitychange API
- Added copy/paste detection using copy/paste events
- Visual warning banners when thresholds exceeded (3 tabs, 5 pastes)
- Console logging for debugging
- Automatic API calls to backend endpoints

Backend API (assessment.py):
- Added POST /track-tab-switch endpoint
- Added POST /track-copy-paste endpoint
- Both integrate with AntiCheatingService
- Session fallback for assessment_id retrieval

Features:
✅ Real-time tab switch detection
✅ Real-time copy/paste detection
✅ Visual warnings to users
✅ Backend tracking and storage
✅ Console logging for debugging

🤖 Generated with [Claude Code](https://claude.com/claude-code)

Co-Authored-By: Claude <noreply@anthropic.com>
</commit_message>
<xml_diff>
--- a/CCL_English_Assessment_Report.docx
+++ b/CCL_English_Assessment_Report.docx
@@ -23,7 +23,7 @@
           <w:i/>
           <w:sz w:val="28"/>
         </w:rPr>
-        <w:t>Executive Summary for Stakeholders</w:t>
+        <w:t>Summary for Stakeholders</w:t>
       </w:r>
     </w:p>
     <w:p/>
@@ -80,25 +80,16 @@
         <w:rPr>
           <w:color w:val="000000"/>
         </w:rPr>
-        <w:t>Prospective employees across Hotel, Marine, and Casino operations</w:t>
-      </w:r>
-    </w:p>
-    <w:p>
-      <w:r>
-        <w:rPr>
-          <w:b/>
-          <w:color w:val="FF3B30"/>
-        </w:rPr>
-        <w:t xml:space="preserve">Status: </w:t>
+        <w:t xml:space="preserve">Prospective employees </w:t>
       </w:r>
       <w:r>
         <w:rPr>
           <w:color w:val="000000"/>
+          <w:highlight w:val="yellow"/>
         </w:rPr>
-        <w:t>Fully Functional &amp; Production-Ready</w:t>
+        <w:t>across Hotel, Marine, and Casino operations</w:t>
       </w:r>
     </w:p>
-    <w:p/>
     <w:p>
       <w:pPr>
         <w:pStyle w:val="Heading1"/>
@@ -468,10 +459,7 @@
               <w:cnfStyle w:val="000000100000" w:firstRow="0" w:lastRow="0" w:firstColumn="0" w:lastColumn="0" w:oddVBand="0" w:evenVBand="0" w:oddHBand="1" w:evenHBand="0" w:firstRowFirstColumn="0" w:firstRowLastColumn="0" w:lastRowFirstColumn="0" w:lastRowLastColumn="0"/>
             </w:pPr>
             <w:r>
-              <w:t>21</w:t>
-            </w:r>
-            <w:r>
-              <w:t>(100)</w:t>
+              <w:t>21(100)</w:t>
             </w:r>
           </w:p>
         </w:tc>
@@ -1066,7 +1054,6 @@
           <w:b/>
           <w:color w:val="000000"/>
         </w:rPr>
-        <w:lastRenderedPageBreak/>
         <w:t xml:space="preserve">Total Coverage: </w:t>
       </w:r>
       <w:r>
@@ -1114,6 +1101,7 @@
         <w:rPr>
           <w:color w:val="007AFF"/>
         </w:rPr>
+        <w:lastRenderedPageBreak/>
         <w:t>Assessment Modules Breakdown</w:t>
       </w:r>
     </w:p>
@@ -1786,6 +1774,48 @@
       <w:r>
         <w:t>Real-time voice recording - Authentic speaking assessment</w:t>
       </w:r>
+      <w:r>
+        <w:rPr>
+          <w:rFonts w:ascii="SimSun" w:eastAsia="SimSun" w:hAnsi="SimSun" w:hint="eastAsia"/>
+          <w:lang w:eastAsia="zh-CN"/>
+        </w:rPr>
+        <w:t>（Mar</w:t>
+      </w:r>
+      <w:r>
+        <w:rPr>
+          <w:rFonts w:eastAsia="SimSun" w:hint="eastAsia"/>
+          <w:lang w:eastAsia="zh-CN"/>
+        </w:rPr>
+        <w:t>lin</w:t>
+      </w:r>
+      <w:r>
+        <w:rPr>
+          <w:rFonts w:eastAsia="SimSun" w:hint="eastAsia"/>
+          <w:lang w:eastAsia="zh-CN"/>
+        </w:rPr>
+        <w:t xml:space="preserve"> doesn</w:t>
+      </w:r>
+      <w:r>
+        <w:rPr>
+          <w:rFonts w:eastAsia="SimSun"/>
+          <w:lang w:eastAsia="zh-CN"/>
+        </w:rPr>
+        <w:t>’</w:t>
+      </w:r>
+      <w:r>
+        <w:rPr>
+          <w:rFonts w:eastAsia="SimSun" w:hint="eastAsia"/>
+          <w:lang w:eastAsia="zh-CN"/>
+        </w:rPr>
+        <w:t>t have</w:t>
+      </w:r>
+      <w:r>
+        <w:rPr>
+          <w:rFonts w:eastAsia="SimSun" w:hint="eastAsia"/>
+          <w:lang w:eastAsia="zh-CN"/>
+        </w:rPr>
+        <w:t>）</w:t>
+      </w:r>
     </w:p>
     <w:p>
       <w:pPr>
@@ -1800,8 +1830,49 @@
         <w:pStyle w:val="ListBullet"/>
       </w:pPr>
       <w:r>
-        <w:lastRenderedPageBreak/>
         <w:t>Responsive design - Works on any device</w:t>
+      </w:r>
+      <w:r>
+        <w:rPr>
+          <w:rFonts w:eastAsia="SimSun" w:hint="eastAsia"/>
+          <w:lang w:eastAsia="zh-CN"/>
+        </w:rPr>
+        <w:t xml:space="preserve"> </w:t>
+      </w:r>
+      <w:r>
+        <w:rPr>
+          <w:rFonts w:ascii="SimSun" w:eastAsia="SimSun" w:hAnsi="SimSun" w:hint="eastAsia"/>
+          <w:lang w:eastAsia="zh-CN"/>
+        </w:rPr>
+        <w:t>（Mar</w:t>
+      </w:r>
+      <w:r>
+        <w:rPr>
+          <w:rFonts w:eastAsia="SimSun" w:hint="eastAsia"/>
+          <w:lang w:eastAsia="zh-CN"/>
+        </w:rPr>
+        <w:t>lin doesn</w:t>
+      </w:r>
+      <w:r>
+        <w:rPr>
+          <w:rFonts w:eastAsia="SimSun"/>
+          <w:lang w:eastAsia="zh-CN"/>
+        </w:rPr>
+        <w:t>’</w:t>
+      </w:r>
+      <w:r>
+        <w:rPr>
+          <w:rFonts w:eastAsia="SimSun" w:hint="eastAsia"/>
+          <w:lang w:eastAsia="zh-CN"/>
+        </w:rPr>
+        <w:t>t have</w:t>
+      </w:r>
+      <w:r>
+        <w:rPr>
+          <w:rFonts w:eastAsia="SimSun" w:hint="eastAsia"/>
+          <w:lang w:eastAsia="zh-CN"/>
+        </w:rPr>
+        <w:t>）</w:t>
       </w:r>
     </w:p>
     <w:p>
@@ -1836,445 +1907,10 @@
         <w:pStyle w:val="ListBullet"/>
       </w:pPr>
       <w:r>
+        <w:lastRenderedPageBreak/>
         <w:t>Pass/Fail determination (65% threshold)</w:t>
       </w:r>
     </w:p>
-    <w:p>
-      <w:pPr>
-        <w:pStyle w:val="ListBullet"/>
-      </w:pPr>
-      <w:r>
-        <w:t>Exportable results for HR systems</w:t>
-      </w:r>
-    </w:p>
-    <w:p/>
-    <w:p>
-      <w:pPr>
-        <w:pStyle w:val="Heading1"/>
-      </w:pPr>
-      <w:r>
-        <w:rPr>
-          <w:color w:val="007AFF"/>
-        </w:rPr>
-        <w:t>Business Impact</w:t>
-      </w:r>
-    </w:p>
-    <w:p/>
-    <w:p>
-      <w:pPr>
-        <w:pStyle w:val="Heading1"/>
-      </w:pPr>
-      <w:r>
-        <w:rPr>
-          <w:color w:val="007AFF"/>
-        </w:rPr>
-        <w:t>ROI Projection</w:t>
-      </w:r>
-    </w:p>
-    <w:p>
-      <w:r>
-        <w:rPr>
-          <w:b/>
-          <w:color w:val="000000"/>
-        </w:rPr>
-        <w:t>Assumptions:</w:t>
-      </w:r>
-    </w:p>
-    <w:p>
-      <w:pPr>
-        <w:pStyle w:val="ListBullet"/>
-      </w:pPr>
-      <w:r>
-        <w:t>5,000 new hires annually across CCL fleet</w:t>
-      </w:r>
-    </w:p>
-    <w:p>
-      <w:pPr>
-        <w:pStyle w:val="ListBullet"/>
-      </w:pPr>
-      <w:r>
-        <w:t>Traditional assessment: $75 per candidate (2 hours @ $37.50/hr)</w:t>
-      </w:r>
-    </w:p>
-    <w:p>
-      <w:pPr>
-        <w:pStyle w:val="ListBullet"/>
-      </w:pPr>
-      <w:r>
-        <w:t>Platform development: One-time investment</w:t>
-      </w:r>
-    </w:p>
-    <w:p>
-      <w:r>
-        <w:rPr>
-          <w:b/>
-          <w:color w:val="000000"/>
-        </w:rPr>
-        <w:t xml:space="preserve">Annual Savings: </w:t>
-      </w:r>
-      <w:r>
-        <w:rPr>
-          <w:b/>
-          <w:color w:val="FF3B30"/>
-          <w:sz w:val="28"/>
-        </w:rPr>
-        <w:t>$375,000/year</w:t>
-      </w:r>
-    </w:p>
-    <w:p>
-      <w:r>
-        <w:rPr>
-          <w:color w:val="000000"/>
-        </w:rPr>
-        <w:t xml:space="preserve">Calculation: </w:t>
-      </w:r>
-      <w:r>
-        <w:rPr>
-          <w:b/>
-          <w:color w:val="000000"/>
-        </w:rPr>
-        <w:t>5,000 candidates × $75 = $375,000/year</w:t>
-      </w:r>
-    </w:p>
-    <w:p>
-      <w:r>
-        <w:rPr>
-          <w:b/>
-          <w:color w:val="000000"/>
-        </w:rPr>
-        <w:t xml:space="preserve">Payback Period: </w:t>
-      </w:r>
-      <w:r>
-        <w:rPr>
-          <w:b/>
-          <w:color w:val="34C759"/>
-          <w:sz w:val="24"/>
-        </w:rPr>
-        <w:t>&lt; 1 month of operation</w:t>
-      </w:r>
-    </w:p>
-    <w:p/>
-    <w:p>
-      <w:pPr>
-        <w:pStyle w:val="Heading1"/>
-      </w:pPr>
-      <w:r>
-        <w:rPr>
-          <w:color w:val="007AFF"/>
-        </w:rPr>
-        <w:t>Technical Architecture</w:t>
-      </w:r>
-    </w:p>
-    <w:p>
-      <w:pPr>
-        <w:pStyle w:val="Heading2"/>
-      </w:pPr>
-      <w:r>
-        <w:rPr>
-          <w:color w:val="5856D6"/>
-        </w:rPr>
-        <w:t>Frontend</w:t>
-      </w:r>
-    </w:p>
-    <w:p>
-      <w:pPr>
-        <w:pStyle w:val="ListBullet"/>
-      </w:pPr>
-      <w:r>
-        <w:t>Modern HTML5/CSS3/JavaScript</w:t>
-      </w:r>
-    </w:p>
-    <w:p>
-      <w:pPr>
-        <w:pStyle w:val="ListBullet"/>
-      </w:pPr>
-      <w:r>
-        <w:t>Apple-inspired UI design (SF Pro Display)</w:t>
-      </w:r>
-    </w:p>
-    <w:p>
-      <w:pPr>
-        <w:pStyle w:val="ListBullet"/>
-      </w:pPr>
-      <w:r>
-        <w:t>Mobile-responsive layouts</w:t>
-      </w:r>
-    </w:p>
-    <w:p>
-      <w:pPr>
-        <w:pStyle w:val="ListBullet"/>
-      </w:pPr>
-      <w:r>
-        <w:t>Accessibility-compliant</w:t>
-      </w:r>
-    </w:p>
-    <w:p>
-      <w:pPr>
-        <w:pStyle w:val="Heading2"/>
-      </w:pPr>
-      <w:r>
-        <w:rPr>
-          <w:color w:val="5856D6"/>
-        </w:rPr>
-        <w:t>Backend</w:t>
-      </w:r>
-    </w:p>
-    <w:p>
-      <w:pPr>
-        <w:pStyle w:val="ListBullet"/>
-      </w:pPr>
-      <w:r>
-        <w:t>Python FastAPI framework</w:t>
-      </w:r>
-    </w:p>
-    <w:p>
-      <w:pPr>
-        <w:pStyle w:val="ListBullet"/>
-      </w:pPr>
-      <w:r>
-        <w:t>RESTful API architecture</w:t>
-      </w:r>
-    </w:p>
-    <w:p>
-      <w:pPr>
-        <w:pStyle w:val="ListBullet"/>
-      </w:pPr>
-      <w:r>
-        <w:t>JSON-based question configuration</w:t>
-      </w:r>
-    </w:p>
-    <w:p>
-      <w:pPr>
-        <w:pStyle w:val="ListBullet"/>
-      </w:pPr>
-      <w:r>
-        <w:t>Scalable microservices design</w:t>
-      </w:r>
-    </w:p>
-    <w:p>
-      <w:pPr>
-        <w:pStyle w:val="Heading2"/>
-      </w:pPr>
-      <w:r>
-        <w:rPr>
-          <w:color w:val="5856D6"/>
-        </w:rPr>
-        <w:lastRenderedPageBreak/>
-        <w:t>Infrastructure</w:t>
-      </w:r>
-    </w:p>
-    <w:p>
-      <w:pPr>
-        <w:pStyle w:val="ListBullet"/>
-      </w:pPr>
-      <w:r>
-        <w:t>Lightweight deployment (~50MB)</w:t>
-      </w:r>
-    </w:p>
-    <w:p>
-      <w:pPr>
-        <w:pStyle w:val="ListBullet"/>
-      </w:pPr>
-      <w:r>
-        <w:t>No database required for MVP</w:t>
-      </w:r>
-    </w:p>
-    <w:p>
-      <w:pPr>
-        <w:pStyle w:val="ListBullet"/>
-      </w:pPr>
-      <w:r>
-        <w:t xml:space="preserve">Easy integration with existing HR </w:t>
-      </w:r>
-      <w:proofErr w:type="gramStart"/>
-      <w:r>
-        <w:t>systems</w:t>
-      </w:r>
-      <w:r>
-        <w:rPr>
-          <w:b/>
-          <w:bCs/>
-        </w:rPr>
-        <w:t>(</w:t>
-      </w:r>
-      <w:proofErr w:type="gramEnd"/>
-      <w:r>
-        <w:rPr>
-          <w:b/>
-          <w:bCs/>
-        </w:rPr>
-        <w:t xml:space="preserve">Do I need to connect snowflake or use same database </w:t>
-      </w:r>
-      <w:r>
-        <w:rPr>
-          <w:b/>
-          <w:bCs/>
-        </w:rPr>
-        <w:t>as Hirevue replacement)</w:t>
-      </w:r>
-    </w:p>
-    <w:p>
-      <w:pPr>
-        <w:pStyle w:val="ListBullet"/>
-      </w:pPr>
-      <w:r>
-        <w:t>Cloud-ready architecture</w:t>
-      </w:r>
-    </w:p>
-    <w:p/>
-    <w:p>
-      <w:pPr>
-        <w:pStyle w:val="Heading1"/>
-      </w:pPr>
-      <w:r>
-        <w:rPr>
-          <w:color w:val="007AFF"/>
-        </w:rPr>
-        <w:t>Deployment Options</w:t>
-      </w:r>
-    </w:p>
-    <w:p>
-      <w:pPr>
-        <w:pStyle w:val="Heading2"/>
-      </w:pPr>
-      <w:r>
-        <w:rPr>
-          <w:color w:val="5856D6"/>
-        </w:rPr>
-        <w:t>Option 1: Internal Hosting</w:t>
-      </w:r>
-    </w:p>
-    <w:p>
-      <w:pPr>
-        <w:pStyle w:val="ListBullet"/>
-      </w:pPr>
-      <w:r>
-        <w:t>Host on CCL servers</w:t>
-      </w:r>
-    </w:p>
-    <w:p>
-      <w:pPr>
-        <w:pStyle w:val="ListBullet"/>
-      </w:pPr>
-      <w:r>
-        <w:t>Full data control</w:t>
-      </w:r>
-    </w:p>
-    <w:p>
-      <w:pPr>
-        <w:pStyle w:val="ListBullet"/>
-      </w:pPr>
-      <w:r>
-        <w:t>Integration with existing HR systems</w:t>
-      </w:r>
-    </w:p>
-    <w:p>
-      <w:pPr>
-        <w:pStyle w:val="Heading2"/>
-      </w:pPr>
-      <w:r>
-        <w:rPr>
-          <w:color w:val="5856D6"/>
-        </w:rPr>
-        <w:t xml:space="preserve">Option </w:t>
-      </w:r>
-      <w:r>
-        <w:rPr>
-          <w:color w:val="5856D6"/>
-        </w:rPr>
-        <w:t>2</w:t>
-      </w:r>
-      <w:r>
-        <w:rPr>
-          <w:color w:val="5856D6"/>
-        </w:rPr>
-        <w:t>: Hybrid</w:t>
-      </w:r>
-    </w:p>
-    <w:p>
-      <w:pPr>
-        <w:pStyle w:val="ListBullet"/>
-      </w:pPr>
-      <w:r>
-        <w:t>Assessment portal in cloud</w:t>
-      </w:r>
-    </w:p>
-    <w:p>
-      <w:pPr>
-        <w:pStyle w:val="ListBullet"/>
-      </w:pPr>
-      <w:r>
-        <w:t>Results stored on-premise</w:t>
-      </w:r>
-    </w:p>
-    <w:p>
-      <w:pPr>
-        <w:pStyle w:val="ListBullet"/>
-      </w:pPr>
-      <w:r>
-        <w:t>Best of both worlds</w:t>
-      </w:r>
-    </w:p>
-    <w:p/>
-    <w:p>
-      <w:pPr>
-        <w:pStyle w:val="Heading1"/>
-      </w:pPr>
-      <w:r>
-        <w:rPr>
-          <w:color w:val="34C759"/>
-        </w:rPr>
-        <w:t>Recommendation</w:t>
-      </w:r>
-    </w:p>
-    <w:p>
-      <w:r>
-        <w:rPr>
-          <w:b/>
-          <w:color w:val="000000"/>
-        </w:rPr>
-        <w:t xml:space="preserve">Deploy immediately </w:t>
-      </w:r>
-      <w:r>
-        <w:rPr>
-          <w:color w:val="000000"/>
-        </w:rPr>
-        <w:t>for pilot program with:</w:t>
-      </w:r>
-    </w:p>
-    <w:p>
-      <w:pPr>
-        <w:pStyle w:val="ListBullet"/>
-      </w:pPr>
-      <w:r>
-        <w:t>100 candidates across all three divisions</w:t>
-      </w:r>
-    </w:p>
-    <w:p>
-      <w:pPr>
-        <w:pStyle w:val="ListBullet"/>
-      </w:pPr>
-      <w:r>
-        <w:t>HR feedback collection</w:t>
-      </w:r>
-    </w:p>
-    <w:p>
-      <w:pPr>
-        <w:pStyle w:val="ListBullet"/>
-      </w:pPr>
-      <w:r>
-        <w:t>System performance monitoring</w:t>
-      </w:r>
-    </w:p>
-    <w:p>
-      <w:pPr>
-        <w:pStyle w:val="ListBullet"/>
-      </w:pPr>
-      <w:r>
-        <w:t>Content refinement based on results</w:t>
-      </w:r>
-    </w:p>
-    <w:p/>
     <w:p>
       <w:pPr>
         <w:jc w:val="center"/>

</xml_diff>

<commit_message>
Implement EF Assessment comparison improvements: pre-test screen, consent checkbox, module infographics, footer, and module transitions
Co-authored-by: Cursor <cursoragent@cursor.com>
</commit_message>
<xml_diff>
--- a/CCL_English_Assessment_Report.docx
+++ b/CCL_English_Assessment_Report.docx
@@ -1113,7 +1113,6 @@
         <w:t>The assessment consists of 6 comprehensive modules totaling 100 points across 21 questions:</w:t>
       </w:r>
     </w:p>
-    <w:p/>
     <w:tbl>
       <w:tblPr>
         <w:tblStyle w:val="LightGrid-Accent1"/>
@@ -1709,10 +1708,61 @@
         </w:tc>
       </w:tr>
     </w:tbl>
-    <w:p/>
     <w:p>
       <w:pPr>
         <w:pStyle w:val="Heading1"/>
+        <w:rPr>
+          <w:color w:val="007AFF"/>
+        </w:rPr>
+      </w:pPr>
+      <w:r>
+        <w:rPr>
+          <w:color w:val="007AFF"/>
+        </w:rPr>
+        <w:t xml:space="preserve">Position </w:t>
+      </w:r>
+      <w:r>
+        <w:rPr>
+          <w:color w:val="007AFF"/>
+        </w:rPr>
+        <w:t>Custo</w:t>
+      </w:r>
+      <w:r>
+        <w:rPr>
+          <w:color w:val="007AFF"/>
+        </w:rPr>
+        <w:t>mization</w:t>
+      </w:r>
+    </w:p>
+    <w:p>
+      <w:pPr>
+        <w:pStyle w:val="Heading1"/>
+        <w:numPr>
+          <w:ilvl w:val="0"/>
+          <w:numId w:val="10"/>
+        </w:numPr>
+        <w:rPr>
+          <w:color w:val="007AFF"/>
+        </w:rPr>
+      </w:pPr>
+      <w:r>
+        <w:rPr>
+          <w:rFonts w:asciiTheme="minorHAnsi" w:eastAsiaTheme="minorEastAsia" w:hAnsiTheme="minorHAnsi" w:cstheme="minorBidi"/>
+          <w:b w:val="0"/>
+          <w:bCs w:val="0"/>
+          <w:color w:val="auto"/>
+          <w:sz w:val="22"/>
+          <w:szCs w:val="22"/>
+        </w:rPr>
+        <w:t>Develop a function that enables customization of modules by position, selection of specific modules per role, and configuration of different question difficulty levels for new hires and promoted employees.</w:t>
+      </w:r>
+    </w:p>
+    <w:p>
+      <w:pPr>
+        <w:pStyle w:val="Heading1"/>
+        <w:rPr>
+          <w:color w:val="007AFF"/>
+        </w:rPr>
       </w:pPr>
       <w:r>
         <w:rPr>
@@ -1721,6 +1771,7 @@
         <w:t>Key Features</w:t>
       </w:r>
     </w:p>
+    <w:p/>
     <w:p>
       <w:pPr>
         <w:pStyle w:val="Heading2"/>
@@ -1822,6 +1873,7 @@
         <w:pStyle w:val="ListBullet"/>
       </w:pPr>
       <w:r>
+        <w:lastRenderedPageBreak/>
         <w:t>Interactive drag-and-drop - Enhanced user experience</w:t>
       </w:r>
     </w:p>
@@ -1900,15 +1952,6 @@
       </w:pPr>
       <w:r>
         <w:t>Module-by-module performance breakdown</w:t>
-      </w:r>
-    </w:p>
-    <w:p>
-      <w:pPr>
-        <w:pStyle w:val="ListBullet"/>
-      </w:pPr>
-      <w:r>
-        <w:lastRenderedPageBreak/>
-        <w:t>Pass/Fail determination (65% threshold)</w:t>
       </w:r>
     </w:p>
     <w:p>
@@ -2099,6 +2142,119 @@
       </w:rPr>
     </w:lvl>
   </w:abstractNum>
+  <w:abstractNum w:abstractNumId="9" w15:restartNumberingAfterBreak="0">
+    <w:nsid w:val="4E0B4730"/>
+    <w:multiLevelType w:val="hybridMultilevel"/>
+    <w:tmpl w:val="61A2F7DC"/>
+    <w:lvl w:ilvl="0" w:tplc="04090001">
+      <w:start w:val="1"/>
+      <w:numFmt w:val="bullet"/>
+      <w:lvlText w:val=""/>
+      <w:lvlJc w:val="left"/>
+      <w:pPr>
+        <w:ind w:left="720" w:hanging="360"/>
+      </w:pPr>
+      <w:rPr>
+        <w:rFonts w:ascii="Symbol" w:hAnsi="Symbol" w:hint="default"/>
+      </w:rPr>
+    </w:lvl>
+    <w:lvl w:ilvl="1" w:tplc="04090003" w:tentative="1">
+      <w:start w:val="1"/>
+      <w:numFmt w:val="bullet"/>
+      <w:lvlText w:val="o"/>
+      <w:lvlJc w:val="left"/>
+      <w:pPr>
+        <w:ind w:left="1440" w:hanging="360"/>
+      </w:pPr>
+      <w:rPr>
+        <w:rFonts w:ascii="Courier New" w:hAnsi="Courier New" w:cs="Courier New" w:hint="default"/>
+      </w:rPr>
+    </w:lvl>
+    <w:lvl w:ilvl="2" w:tplc="04090005" w:tentative="1">
+      <w:start w:val="1"/>
+      <w:numFmt w:val="bullet"/>
+      <w:lvlText w:val=""/>
+      <w:lvlJc w:val="left"/>
+      <w:pPr>
+        <w:ind w:left="2160" w:hanging="360"/>
+      </w:pPr>
+      <w:rPr>
+        <w:rFonts w:ascii="Wingdings" w:hAnsi="Wingdings" w:hint="default"/>
+      </w:rPr>
+    </w:lvl>
+    <w:lvl w:ilvl="3" w:tplc="04090001" w:tentative="1">
+      <w:start w:val="1"/>
+      <w:numFmt w:val="bullet"/>
+      <w:lvlText w:val=""/>
+      <w:lvlJc w:val="left"/>
+      <w:pPr>
+        <w:ind w:left="2880" w:hanging="360"/>
+      </w:pPr>
+      <w:rPr>
+        <w:rFonts w:ascii="Symbol" w:hAnsi="Symbol" w:hint="default"/>
+      </w:rPr>
+    </w:lvl>
+    <w:lvl w:ilvl="4" w:tplc="04090003" w:tentative="1">
+      <w:start w:val="1"/>
+      <w:numFmt w:val="bullet"/>
+      <w:lvlText w:val="o"/>
+      <w:lvlJc w:val="left"/>
+      <w:pPr>
+        <w:ind w:left="3600" w:hanging="360"/>
+      </w:pPr>
+      <w:rPr>
+        <w:rFonts w:ascii="Courier New" w:hAnsi="Courier New" w:cs="Courier New" w:hint="default"/>
+      </w:rPr>
+    </w:lvl>
+    <w:lvl w:ilvl="5" w:tplc="04090005" w:tentative="1">
+      <w:start w:val="1"/>
+      <w:numFmt w:val="bullet"/>
+      <w:lvlText w:val=""/>
+      <w:lvlJc w:val="left"/>
+      <w:pPr>
+        <w:ind w:left="4320" w:hanging="360"/>
+      </w:pPr>
+      <w:rPr>
+        <w:rFonts w:ascii="Wingdings" w:hAnsi="Wingdings" w:hint="default"/>
+      </w:rPr>
+    </w:lvl>
+    <w:lvl w:ilvl="6" w:tplc="04090001" w:tentative="1">
+      <w:start w:val="1"/>
+      <w:numFmt w:val="bullet"/>
+      <w:lvlText w:val=""/>
+      <w:lvlJc w:val="left"/>
+      <w:pPr>
+        <w:ind w:left="5040" w:hanging="360"/>
+      </w:pPr>
+      <w:rPr>
+        <w:rFonts w:ascii="Symbol" w:hAnsi="Symbol" w:hint="default"/>
+      </w:rPr>
+    </w:lvl>
+    <w:lvl w:ilvl="7" w:tplc="04090003" w:tentative="1">
+      <w:start w:val="1"/>
+      <w:numFmt w:val="bullet"/>
+      <w:lvlText w:val="o"/>
+      <w:lvlJc w:val="left"/>
+      <w:pPr>
+        <w:ind w:left="5760" w:hanging="360"/>
+      </w:pPr>
+      <w:rPr>
+        <w:rFonts w:ascii="Courier New" w:hAnsi="Courier New" w:cs="Courier New" w:hint="default"/>
+      </w:rPr>
+    </w:lvl>
+    <w:lvl w:ilvl="8" w:tplc="04090005" w:tentative="1">
+      <w:start w:val="1"/>
+      <w:numFmt w:val="bullet"/>
+      <w:lvlText w:val=""/>
+      <w:lvlJc w:val="left"/>
+      <w:pPr>
+        <w:ind w:left="6480" w:hanging="360"/>
+      </w:pPr>
+      <w:rPr>
+        <w:rFonts w:ascii="Wingdings" w:hAnsi="Wingdings" w:hint="default"/>
+      </w:rPr>
+    </w:lvl>
+  </w:abstractNum>
   <w:num w:numId="1" w16cid:durableId="1443695015">
     <w:abstractNumId w:val="8"/>
   </w:num>
@@ -2125,6 +2281,9 @@
   </w:num>
   <w:num w:numId="9" w16cid:durableId="2041347706">
     <w:abstractNumId w:val="0"/>
+  </w:num>
+  <w:num w:numId="10" w16cid:durableId="906918481">
+    <w:abstractNumId w:val="9"/>
   </w:num>
 </w:numbering>
 </file>

</xml_diff>